<commit_message>
Added code for allArticles page
</commit_message>
<xml_diff>
--- a/Articles portfolio.docx
+++ b/Articles portfolio.docx
@@ -74,10 +74,7 @@
     </w:p>
     <w:p>
       <w:pPr>
-        <w:numPr>
-          <w:ilvl w:val="0"/>
-          <w:numId w:val="1"/>
-        </w:numPr>
+        <w:ind w:left="720"/>
         <w:rPr>
           <w:rFonts w:ascii="Times New Roman" w:hAnsi="Times New Roman" w:cs="Times New Roman"/>
           <w:sz w:val="24"/>
@@ -112,10 +109,7 @@
     </w:p>
     <w:p>
       <w:pPr>
-        <w:numPr>
-          <w:ilvl w:val="0"/>
-          <w:numId w:val="2"/>
-        </w:numPr>
+        <w:ind w:left="360"/>
         <w:rPr>
           <w:rFonts w:ascii="Times New Roman" w:hAnsi="Times New Roman" w:cs="Times New Roman"/>
           <w:sz w:val="24"/>
@@ -150,10 +144,7 @@
     </w:p>
     <w:p>
       <w:pPr>
-        <w:numPr>
-          <w:ilvl w:val="0"/>
-          <w:numId w:val="3"/>
-        </w:numPr>
+        <w:ind w:left="720"/>
         <w:rPr>
           <w:rFonts w:ascii="Times New Roman" w:hAnsi="Times New Roman" w:cs="Times New Roman"/>
           <w:sz w:val="24"/>
@@ -188,10 +179,7 @@
     </w:p>
     <w:p>
       <w:pPr>
-        <w:numPr>
-          <w:ilvl w:val="0"/>
-          <w:numId w:val="4"/>
-        </w:numPr>
+        <w:ind w:left="720"/>
         <w:rPr>
           <w:rFonts w:ascii="Times New Roman" w:hAnsi="Times New Roman" w:cs="Times New Roman"/>
           <w:sz w:val="24"/>
@@ -226,10 +214,7 @@
     </w:p>
     <w:p>
       <w:pPr>
-        <w:numPr>
-          <w:ilvl w:val="0"/>
-          <w:numId w:val="5"/>
-        </w:numPr>
+        <w:ind w:left="720"/>
         <w:rPr>
           <w:rFonts w:ascii="Times New Roman" w:hAnsi="Times New Roman" w:cs="Times New Roman"/>
           <w:sz w:val="24"/>
@@ -264,10 +249,7 @@
     </w:p>
     <w:p>
       <w:pPr>
-        <w:numPr>
-          <w:ilvl w:val="0"/>
-          <w:numId w:val="6"/>
-        </w:numPr>
+        <w:ind w:left="720"/>
         <w:rPr>
           <w:rFonts w:ascii="Times New Roman" w:hAnsi="Times New Roman" w:cs="Times New Roman"/>
           <w:sz w:val="24"/>
@@ -303,10 +285,7 @@
     </w:p>
     <w:p>
       <w:pPr>
-        <w:numPr>
-          <w:ilvl w:val="0"/>
-          <w:numId w:val="7"/>
-        </w:numPr>
+        <w:ind w:left="720"/>
         <w:rPr>
           <w:rFonts w:ascii="Times New Roman" w:hAnsi="Times New Roman" w:cs="Times New Roman"/>
           <w:sz w:val="24"/>
@@ -804,7 +783,25 @@
           <w:sz w:val="24"/>
           <w:szCs w:val="24"/>
         </w:rPr>
-        <w:t xml:space="preserve"> Historical factors, including colonialism and the exploitation of resources, have left a lasting legacy of economic inequality in Africa. The effects of these injustices continue to hinder development.</w:t>
+        <w:t xml:space="preserve"> Historical factors, including colonialism and the exploitation of resources, have left </w:t>
+      </w:r>
+      <w:proofErr w:type="gramStart"/>
+      <w:r>
+        <w:rPr>
+          <w:rFonts w:ascii="Times New Roman" w:hAnsi="Times New Roman" w:cs="Times New Roman"/>
+          <w:sz w:val="24"/>
+          <w:szCs w:val="24"/>
+        </w:rPr>
+        <w:t>a lasting legacy</w:t>
+      </w:r>
+      <w:proofErr w:type="gramEnd"/>
+      <w:r>
+        <w:rPr>
+          <w:rFonts w:ascii="Times New Roman" w:hAnsi="Times New Roman" w:cs="Times New Roman"/>
+          <w:sz w:val="24"/>
+          <w:szCs w:val="24"/>
+        </w:rPr>
+        <w:t xml:space="preserve"> of economic inequality in Africa. The effects of these injustices continue to hinder development.</w:t>
       </w:r>
     </w:p>
     <w:p>
@@ -1436,7 +1433,25 @@
           <w:sz w:val="24"/>
           <w:szCs w:val="24"/>
         </w:rPr>
-        <w:t xml:space="preserve"> Women in Africa are often concentrated in low-paying, informal, or subsistence jobs, with limited access to credit and land ownership. The gender pay gap and lack of economic empowerment perpetuate inequality.</w:t>
+        <w:t xml:space="preserve"> Women in Africa are often concentrated in low-paying, informal, or subsistence jobs, with limited access to credit and land ownership. The gender </w:t>
+      </w:r>
+      <w:proofErr w:type="gramStart"/>
+      <w:r>
+        <w:rPr>
+          <w:rFonts w:ascii="Times New Roman" w:hAnsi="Times New Roman" w:cs="Times New Roman"/>
+          <w:sz w:val="24"/>
+          <w:szCs w:val="24"/>
+        </w:rPr>
+        <w:t>pay</w:t>
+      </w:r>
+      <w:proofErr w:type="gramEnd"/>
+      <w:r>
+        <w:rPr>
+          <w:rFonts w:ascii="Times New Roman" w:hAnsi="Times New Roman" w:cs="Times New Roman"/>
+          <w:sz w:val="24"/>
+          <w:szCs w:val="24"/>
+        </w:rPr>
+        <w:t xml:space="preserve"> gap and lack of economic empowerment perpetuate inequality.</w:t>
       </w:r>
     </w:p>
     <w:p>
@@ -2728,7 +2743,25 @@
           <w:sz w:val="24"/>
           <w:szCs w:val="24"/>
         </w:rPr>
-        <w:t>Africa's cultural diversity is a reflection of its history, geography, and the myriad of civilizations that have called it home over millennia. From the Berber tribes of North Africa's Sahara Desert to the Zulu people of Southern Africa and the Maasai of East Africa's savannahs, each group contributes to the kaleidoscope of cultures that make up the African identity.</w:t>
+        <w:t xml:space="preserve">Africa's cultural diversity </w:t>
+      </w:r>
+      <w:proofErr w:type="gramStart"/>
+      <w:r>
+        <w:rPr>
+          <w:rFonts w:ascii="Times New Roman" w:hAnsi="Times New Roman" w:cs="Times New Roman"/>
+          <w:sz w:val="24"/>
+          <w:szCs w:val="24"/>
+        </w:rPr>
+        <w:t>is a reflection of</w:t>
+      </w:r>
+      <w:proofErr w:type="gramEnd"/>
+      <w:r>
+        <w:rPr>
+          <w:rFonts w:ascii="Times New Roman" w:hAnsi="Times New Roman" w:cs="Times New Roman"/>
+          <w:sz w:val="24"/>
+          <w:szCs w:val="24"/>
+        </w:rPr>
+        <w:t xml:space="preserve"> its history, geography, and the myriad of civilizations that have called it home over millennia. From the Berber tribes of North Africa's Sahara Desert to the Zulu people of Southern Africa and the Maasai of East Africa's savannahs, each group contributes to the kaleidoscope of cultures that make up the African identity.</w:t>
       </w:r>
     </w:p>
     <w:p>
@@ -3004,7 +3037,25 @@
           <w:sz w:val="24"/>
           <w:szCs w:val="24"/>
         </w:rPr>
-        <w:t>Nature's grand theater, the animal kingdom, is a stage where power struggles play out daily. It's a world of survival and dominance, where strength, cunning, and adaptability are the currency of success. In this article, we delve into the captivating realm of the animal kingdom's power struggles, where the fight for survival takes center stage.</w:t>
+        <w:t xml:space="preserve">Nature's grand theater, the animal kingdom, is a stage where power struggles play out daily. It's a world of survival and dominance, where strength, cunning, and adaptability </w:t>
+      </w:r>
+      <w:proofErr w:type="gramStart"/>
+      <w:r>
+        <w:rPr>
+          <w:rFonts w:ascii="Times New Roman" w:hAnsi="Times New Roman" w:cs="Times New Roman"/>
+          <w:sz w:val="24"/>
+          <w:szCs w:val="24"/>
+        </w:rPr>
+        <w:t>are</w:t>
+      </w:r>
+      <w:proofErr w:type="gramEnd"/>
+      <w:r>
+        <w:rPr>
+          <w:rFonts w:ascii="Times New Roman" w:hAnsi="Times New Roman" w:cs="Times New Roman"/>
+          <w:sz w:val="24"/>
+          <w:szCs w:val="24"/>
+        </w:rPr>
+        <w:t xml:space="preserve"> the currency of success. In this article, we delve into the captivating realm of the animal kingdom's power struggles, where the fight for survival takes center stage.</w:t>
       </w:r>
     </w:p>
     <w:p>
@@ -3308,13 +3359,17 @@
       <w:pPr>
         <w:rPr>
           <w:rFonts w:ascii="Times New Roman" w:hAnsi="Times New Roman" w:cs="Times New Roman"/>
-          <w:sz w:val="24"/>
-          <w:szCs w:val="24"/>
-        </w:rPr>
-      </w:pPr>
-      <w:r>
-        <w:rPr>
-          <w:rFonts w:ascii="Times New Roman" w:hAnsi="Times New Roman" w:cs="Times New Roman"/>
+          <w:b/>
+          <w:bCs/>
+          <w:sz w:val="24"/>
+          <w:szCs w:val="24"/>
+        </w:rPr>
+      </w:pPr>
+      <w:r>
+        <w:rPr>
+          <w:rFonts w:ascii="Times New Roman" w:hAnsi="Times New Roman" w:cs="Times New Roman"/>
+          <w:b/>
+          <w:bCs/>
           <w:sz w:val="24"/>
           <w:szCs w:val="24"/>
         </w:rPr>
@@ -3720,13 +3775,17 @@
       <w:pPr>
         <w:rPr>
           <w:rFonts w:ascii="Times New Roman" w:hAnsi="Times New Roman" w:cs="Times New Roman"/>
-          <w:sz w:val="24"/>
-          <w:szCs w:val="24"/>
-        </w:rPr>
-      </w:pPr>
-      <w:r>
-        <w:rPr>
-          <w:rFonts w:ascii="Times New Roman" w:hAnsi="Times New Roman" w:cs="Times New Roman"/>
+          <w:b/>
+          <w:bCs/>
+          <w:sz w:val="24"/>
+          <w:szCs w:val="24"/>
+        </w:rPr>
+      </w:pPr>
+      <w:r>
+        <w:rPr>
+          <w:rFonts w:ascii="Times New Roman" w:hAnsi="Times New Roman" w:cs="Times New Roman"/>
+          <w:b/>
+          <w:bCs/>
           <w:sz w:val="24"/>
           <w:szCs w:val="24"/>
         </w:rPr>
@@ -3900,7 +3959,25 @@
           <w:sz w:val="24"/>
           <w:szCs w:val="24"/>
         </w:rPr>
-        <w:t>Makeup, in particular, is a powerful tool for self-expression and creativity. It allows you to experiment with different looks, colors, and styles, reflecting your mood or personality on any given day. Makeup artists and enthusiasts often consider it an art form, with endless possibilities for transformation.</w:t>
+        <w:t>Makeup</w:t>
+      </w:r>
+      <w:proofErr w:type="gramStart"/>
+      <w:r>
+        <w:rPr>
+          <w:rFonts w:ascii="Times New Roman" w:hAnsi="Times New Roman" w:cs="Times New Roman"/>
+          <w:sz w:val="24"/>
+          <w:szCs w:val="24"/>
+        </w:rPr>
+        <w:t>, in particular, is</w:t>
+      </w:r>
+      <w:proofErr w:type="gramEnd"/>
+      <w:r>
+        <w:rPr>
+          <w:rFonts w:ascii="Times New Roman" w:hAnsi="Times New Roman" w:cs="Times New Roman"/>
+          <w:sz w:val="24"/>
+          <w:szCs w:val="24"/>
+        </w:rPr>
+        <w:t xml:space="preserve"> a powerful tool for self-expression and creativity. It allows you to experiment with different looks, colors, and styles, reflecting your mood or personality on any given day. Makeup artists and enthusiasts often consider it an art form, with endless possibilities for transformation.</w:t>
       </w:r>
     </w:p>
     <w:p>
@@ -4008,7 +4085,25 @@
           <w:sz w:val="24"/>
           <w:szCs w:val="24"/>
         </w:rPr>
-        <w:t>Perhaps the most empowering aspect of a beauty routine is the power of choice. You decide which products align with your values, which colors and styles resonate with your personality, and how you want to present yourself to the world. Your beauty routine is a reflection of your individuality and a source of personal empowerment.</w:t>
+        <w:t xml:space="preserve">Perhaps the most empowering aspect of a beauty routine is the power of choice. You decide which products align with your values, which colors and styles resonate with your personality, and how you want to present yourself to the world. Your beauty routine </w:t>
+      </w:r>
+      <w:proofErr w:type="gramStart"/>
+      <w:r>
+        <w:rPr>
+          <w:rFonts w:ascii="Times New Roman" w:hAnsi="Times New Roman" w:cs="Times New Roman"/>
+          <w:sz w:val="24"/>
+          <w:szCs w:val="24"/>
+        </w:rPr>
+        <w:t>is a reflection of</w:t>
+      </w:r>
+      <w:proofErr w:type="gramEnd"/>
+      <w:r>
+        <w:rPr>
+          <w:rFonts w:ascii="Times New Roman" w:hAnsi="Times New Roman" w:cs="Times New Roman"/>
+          <w:sz w:val="24"/>
+          <w:szCs w:val="24"/>
+        </w:rPr>
+        <w:t xml:space="preserve"> your individuality and a source of personal empowerment.</w:t>
       </w:r>
     </w:p>
     <w:p>
@@ -4104,13 +4199,17 @@
       <w:pPr>
         <w:rPr>
           <w:rFonts w:ascii="Times New Roman" w:hAnsi="Times New Roman" w:cs="Times New Roman"/>
-          <w:sz w:val="24"/>
-          <w:szCs w:val="24"/>
-        </w:rPr>
-      </w:pPr>
-      <w:r>
-        <w:rPr>
-          <w:rFonts w:ascii="Times New Roman" w:hAnsi="Times New Roman" w:cs="Times New Roman"/>
+          <w:b/>
+          <w:bCs/>
+          <w:sz w:val="24"/>
+          <w:szCs w:val="24"/>
+        </w:rPr>
+      </w:pPr>
+      <w:r>
+        <w:rPr>
+          <w:rFonts w:ascii="Times New Roman" w:hAnsi="Times New Roman" w:cs="Times New Roman"/>
+          <w:b/>
+          <w:bCs/>
           <w:sz w:val="24"/>
           <w:szCs w:val="24"/>
         </w:rPr>
@@ -4491,7 +4590,25 @@
           <w:sz w:val="24"/>
           <w:szCs w:val="24"/>
         </w:rPr>
-        <w:t>Health and well-being are not separate entities but interconnected aspects of a fulfilling life. They support each other, creating a dynamic synergy that empowers you to unlock your full potential. By nurturing both your physical and mental health and cultivating a sense of well-being through positive relationships, purposeful living, and self-care, you embark on a journey towards a life rich in happiness, contentment, and vitality. Embrace this harmony of health and well-being as a lifelong pursuit, and watch as it transforms your life in ways you could have never imagined.</w:t>
+        <w:t xml:space="preserve">Health and well-being are not separate entities but interconnected aspects of a fulfilling life. They support each other, creating a dynamic synergy that empowers you to unlock your full potential. By nurturing both your physical and mental health and cultivating a sense of well-being through positive relationships, purposeful living, and self-care, you embark on a journey towards a life rich in happiness, contentment, and vitality. Embrace this harmony of health and well-being as a lifelong </w:t>
+      </w:r>
+      <w:proofErr w:type="gramStart"/>
+      <w:r>
+        <w:rPr>
+          <w:rFonts w:ascii="Times New Roman" w:hAnsi="Times New Roman" w:cs="Times New Roman"/>
+          <w:sz w:val="24"/>
+          <w:szCs w:val="24"/>
+        </w:rPr>
+        <w:t>pursuit, and</w:t>
+      </w:r>
+      <w:proofErr w:type="gramEnd"/>
+      <w:r>
+        <w:rPr>
+          <w:rFonts w:ascii="Times New Roman" w:hAnsi="Times New Roman" w:cs="Times New Roman"/>
+          <w:sz w:val="24"/>
+          <w:szCs w:val="24"/>
+        </w:rPr>
+        <w:t xml:space="preserve"> watch as it transforms your life in ways you could have never imagined.</w:t>
       </w:r>
     </w:p>
     <w:p>
@@ -4983,7 +5100,25 @@
           <w:sz w:val="24"/>
           <w:szCs w:val="24"/>
         </w:rPr>
-        <w:t xml:space="preserve">In a world filled with distractions and material pursuits, the quest for spirituality has never been more relevant. Spirituality is a deeply personal and profound aspect of human existence that transcends religious affiliations and dogmas. It is a journey inward, an exploration of the self, and a connection to something greater than ourselves. In this article, we will delve into the </w:t>
+        <w:t xml:space="preserve">In a world filled with distractions and material pursuits, the quest for spirituality has never been more relevant. Spirituality is a deeply personal and profound aspect of human existence that transcends religious affiliations and dogmas. It is a journey inward, an exploration of the self, and a connection to something greater than </w:t>
+      </w:r>
+      <w:proofErr w:type="gramStart"/>
+      <w:r>
+        <w:rPr>
+          <w:rFonts w:ascii="Times New Roman" w:hAnsi="Times New Roman" w:cs="Times New Roman"/>
+          <w:sz w:val="24"/>
+          <w:szCs w:val="24"/>
+        </w:rPr>
+        <w:t>ourselves</w:t>
+      </w:r>
+      <w:proofErr w:type="gramEnd"/>
+      <w:r>
+        <w:rPr>
+          <w:rFonts w:ascii="Times New Roman" w:hAnsi="Times New Roman" w:cs="Times New Roman"/>
+          <w:sz w:val="24"/>
+          <w:szCs w:val="24"/>
+        </w:rPr>
+        <w:t xml:space="preserve">. In this article, we will delve into the </w:t>
       </w:r>
       <w:r>
         <w:rPr>
@@ -6265,7 +6400,25 @@
           <w:sz w:val="24"/>
           <w:szCs w:val="24"/>
         </w:rPr>
-        <w:t xml:space="preserve"> Dogs, in particular, encourage their owners to get outside and be active. Daily walks or playtime at the park promote physical fitness and a healthier lifestyle.</w:t>
+        <w:t xml:space="preserve"> Dogs</w:t>
+      </w:r>
+      <w:proofErr w:type="gramStart"/>
+      <w:r>
+        <w:rPr>
+          <w:rFonts w:ascii="Times New Roman" w:hAnsi="Times New Roman" w:cs="Times New Roman"/>
+          <w:sz w:val="24"/>
+          <w:szCs w:val="24"/>
+        </w:rPr>
+        <w:t>, in particular, encourage</w:t>
+      </w:r>
+      <w:proofErr w:type="gramEnd"/>
+      <w:r>
+        <w:rPr>
+          <w:rFonts w:ascii="Times New Roman" w:hAnsi="Times New Roman" w:cs="Times New Roman"/>
+          <w:sz w:val="24"/>
+          <w:szCs w:val="24"/>
+        </w:rPr>
+        <w:t xml:space="preserve"> their owners to get outside and be active. Daily walks or playtime at the park promote physical fitness and a healthier lifestyle.</w:t>
       </w:r>
     </w:p>
     <w:p>
@@ -6956,7 +7109,25 @@
           <w:sz w:val="24"/>
           <w:szCs w:val="24"/>
         </w:rPr>
-        <w:t xml:space="preserve"> (octopus balls), and the delicate beauty of kaiseki dining.</w:t>
+        <w:t xml:space="preserve"> (</w:t>
+      </w:r>
+      <w:proofErr w:type="gramStart"/>
+      <w:r>
+        <w:rPr>
+          <w:rFonts w:ascii="Times New Roman" w:hAnsi="Times New Roman" w:cs="Times New Roman"/>
+          <w:sz w:val="24"/>
+          <w:szCs w:val="24"/>
+        </w:rPr>
+        <w:t>octopus</w:t>
+      </w:r>
+      <w:proofErr w:type="gramEnd"/>
+      <w:r>
+        <w:rPr>
+          <w:rFonts w:ascii="Times New Roman" w:hAnsi="Times New Roman" w:cs="Times New Roman"/>
+          <w:sz w:val="24"/>
+          <w:szCs w:val="24"/>
+        </w:rPr>
+        <w:t xml:space="preserve"> balls), and the delicate beauty of kaiseki dining.</w:t>
       </w:r>
     </w:p>
     <w:p>
@@ -7064,7 +7235,25 @@
           <w:sz w:val="24"/>
           <w:szCs w:val="24"/>
         </w:rPr>
-        <w:t>, a Tuscan steak masterpiece. Journey to Naples for a taste of the original Margherita pizza, crafted with locally-sourced ingredients. And let's not forget about gelato, a sweet ending to any Italian meal.</w:t>
+        <w:t xml:space="preserve">, a Tuscan steak masterpiece. Journey to Naples for a taste of the original Margherita pizza, crafted with </w:t>
+      </w:r>
+      <w:proofErr w:type="gramStart"/>
+      <w:r>
+        <w:rPr>
+          <w:rFonts w:ascii="Times New Roman" w:hAnsi="Times New Roman" w:cs="Times New Roman"/>
+          <w:sz w:val="24"/>
+          <w:szCs w:val="24"/>
+        </w:rPr>
+        <w:t>locally-sourced</w:t>
+      </w:r>
+      <w:proofErr w:type="gramEnd"/>
+      <w:r>
+        <w:rPr>
+          <w:rFonts w:ascii="Times New Roman" w:hAnsi="Times New Roman" w:cs="Times New Roman"/>
+          <w:sz w:val="24"/>
+          <w:szCs w:val="24"/>
+        </w:rPr>
+        <w:t xml:space="preserve"> ingredients. And let's not forget about gelato, a sweet ending to any Italian meal.</w:t>
       </w:r>
     </w:p>
     <w:p>
@@ -7100,7 +7289,25 @@
           <w:sz w:val="24"/>
           <w:szCs w:val="24"/>
         </w:rPr>
-        <w:t xml:space="preserve">Thailand's vibrant street food scene is a sensory explosion that beckons foodies worldwide. Pad Thai, green curry, and tom yum soup are just the beginning. Bangkok's night markets, such as </w:t>
+        <w:t xml:space="preserve">Thailand's vibrant street food scene is a sensory explosion that beckons foodies worldwide. Pad Thai, green curry, and tom yum soup </w:t>
+      </w:r>
+      <w:proofErr w:type="gramStart"/>
+      <w:r>
+        <w:rPr>
+          <w:rFonts w:ascii="Times New Roman" w:hAnsi="Times New Roman" w:cs="Times New Roman"/>
+          <w:sz w:val="24"/>
+          <w:szCs w:val="24"/>
+        </w:rPr>
+        <w:t>are</w:t>
+      </w:r>
+      <w:proofErr w:type="gramEnd"/>
+      <w:r>
+        <w:rPr>
+          <w:rFonts w:ascii="Times New Roman" w:hAnsi="Times New Roman" w:cs="Times New Roman"/>
+          <w:sz w:val="24"/>
+          <w:szCs w:val="24"/>
+        </w:rPr>
+        <w:t xml:space="preserve"> just the beginning. Bangkok's night markets, such as </w:t>
       </w:r>
       <w:proofErr w:type="spellStart"/>
       <w:r>
@@ -7878,7 +8085,25 @@
           <w:sz w:val="24"/>
           <w:szCs w:val="24"/>
         </w:rPr>
-        <w:t>Yoga is a holistic practice that nourishes the mind, strengthens the body, and uplifts the spirit. Its benefits extend far beyond physical flexibility, encompassing mental clarity, emotional resilience, and spiritual growth. Whether you're a seasoned yogi or a beginner, the rewards of yoga are accessible to all. By embracing this ancient practice, you can enhance your well-being, find balance in your life, and embark on a journey of self-discovery that opens up new horizons for personal growth and enlightenment. So, roll out your mat, take a deep breath, and start your transformative journey with yoga today. Your mind, body, and spirit will thank you.</w:t>
+        <w:t xml:space="preserve">Yoga is a holistic practice that nourishes the mind, strengthens the body, and uplifts the spirit. Its benefits extend far beyond physical flexibility, encompassing mental clarity, emotional resilience, and spiritual growth. Whether you're a seasoned yogi or a beginner, the rewards of yoga are accessible to all. By embracing this ancient practice, you can enhance your well-being, find balance in your life, and embark on a journey of self-discovery that </w:t>
+      </w:r>
+      <w:proofErr w:type="gramStart"/>
+      <w:r>
+        <w:rPr>
+          <w:rFonts w:ascii="Times New Roman" w:hAnsi="Times New Roman" w:cs="Times New Roman"/>
+          <w:sz w:val="24"/>
+          <w:szCs w:val="24"/>
+        </w:rPr>
+        <w:t>opens up</w:t>
+      </w:r>
+      <w:proofErr w:type="gramEnd"/>
+      <w:r>
+        <w:rPr>
+          <w:rFonts w:ascii="Times New Roman" w:hAnsi="Times New Roman" w:cs="Times New Roman"/>
+          <w:sz w:val="24"/>
+          <w:szCs w:val="24"/>
+        </w:rPr>
+        <w:t xml:space="preserve"> new horizons for personal growth and enlightenment. So, roll out your mat, take a deep breath, and start your transformative journey with yoga today. Your mind, body, and spirit will thank you.</w:t>
       </w:r>
     </w:p>
     <w:p>
@@ -8064,7 +8289,25 @@
           <w:sz w:val="24"/>
           <w:szCs w:val="24"/>
         </w:rPr>
-        <w:t xml:space="preserve">Many people believe that skipping meals, particularly breakfast, is an effective weight loss strategy. However, this can actually backfire. Skipping meals can lead to overeating later in the day, as well as decreased energy levels and metabolism. It's generally recommended to eat </w:t>
+        <w:t xml:space="preserve">Many people believe that skipping meals, particularly breakfast, is an effective weight loss strategy. However, this can </w:t>
+      </w:r>
+      <w:proofErr w:type="gramStart"/>
+      <w:r>
+        <w:rPr>
+          <w:rFonts w:ascii="Times New Roman" w:hAnsi="Times New Roman" w:cs="Times New Roman"/>
+          <w:sz w:val="24"/>
+          <w:szCs w:val="24"/>
+        </w:rPr>
+        <w:t>actually backfire</w:t>
+      </w:r>
+      <w:proofErr w:type="gramEnd"/>
+      <w:r>
+        <w:rPr>
+          <w:rFonts w:ascii="Times New Roman" w:hAnsi="Times New Roman" w:cs="Times New Roman"/>
+          <w:sz w:val="24"/>
+          <w:szCs w:val="24"/>
+        </w:rPr>
+        <w:t xml:space="preserve">. Skipping meals can lead to overeating later in the day, as well as decreased energy levels and metabolism. It's generally recommended to eat </w:t>
       </w:r>
       <w:r>
         <w:rPr>
@@ -8073,7 +8316,25 @@
           <w:szCs w:val="24"/>
         </w:rPr>
         <w:lastRenderedPageBreak/>
-        <w:t>regular, balanced meals to support a healthy metabolism and prevent excessive calorie intake later on.</w:t>
+        <w:t xml:space="preserve">regular, balanced meals to support a healthy metabolism and prevent excessive calorie intake </w:t>
+      </w:r>
+      <w:proofErr w:type="gramStart"/>
+      <w:r>
+        <w:rPr>
+          <w:rFonts w:ascii="Times New Roman" w:hAnsi="Times New Roman" w:cs="Times New Roman"/>
+          <w:sz w:val="24"/>
+          <w:szCs w:val="24"/>
+        </w:rPr>
+        <w:t>later on</w:t>
+      </w:r>
+      <w:proofErr w:type="gramEnd"/>
+      <w:r>
+        <w:rPr>
+          <w:rFonts w:ascii="Times New Roman" w:hAnsi="Times New Roman" w:cs="Times New Roman"/>
+          <w:sz w:val="24"/>
+          <w:szCs w:val="24"/>
+        </w:rPr>
+        <w:t>.</w:t>
       </w:r>
     </w:p>
     <w:p>
@@ -8145,7 +8406,25 @@
           <w:sz w:val="24"/>
           <w:szCs w:val="24"/>
         </w:rPr>
-        <w:t>Detox diets and cleanses are marketed as a way to rid the body of toxins and promote health. However, our bodies have built-in mechanisms, primarily involving the liver and kidneys, to detoxify naturally. Extreme detox diets, which often involve severe calorie restriction or extreme fasting, can be harmful and deprive the body of essential nutrients.</w:t>
+        <w:t xml:space="preserve">Detox diets and cleanses are marketed </w:t>
+      </w:r>
+      <w:proofErr w:type="gramStart"/>
+      <w:r>
+        <w:rPr>
+          <w:rFonts w:ascii="Times New Roman" w:hAnsi="Times New Roman" w:cs="Times New Roman"/>
+          <w:sz w:val="24"/>
+          <w:szCs w:val="24"/>
+        </w:rPr>
+        <w:t>as a way to</w:t>
+      </w:r>
+      <w:proofErr w:type="gramEnd"/>
+      <w:r>
+        <w:rPr>
+          <w:rFonts w:ascii="Times New Roman" w:hAnsi="Times New Roman" w:cs="Times New Roman"/>
+          <w:sz w:val="24"/>
+          <w:szCs w:val="24"/>
+        </w:rPr>
+        <w:t xml:space="preserve"> rid the body of toxins and promote health. However, our bodies have built-in mechanisms, primarily involving the liver and kidneys, to detoxify naturally. Extreme detox diets, which often involve severe calorie restriction or extreme fasting, can be harmful and deprive the body of essential nutrients.</w:t>
       </w:r>
     </w:p>
     <w:p>
@@ -8215,7 +8494,25 @@
           <w:sz w:val="24"/>
           <w:szCs w:val="24"/>
         </w:rPr>
-        <w:t>In the world of nutrition, misinformation abounds, making it challenging to make informed dietary choices. Debunking common nutrition myths is essential to promoting a healthier, evidence-based approach to eating. Remember that a balanced diet, rich in whole foods, including fruits, vegetables, lean proteins, healthy fats, and whole grains, is the foundation of good nutrition. Consult with a registered dietitian or healthcare professional for personalized dietary guidance, and be wary of dietary advice that lacks scientific backing. By separating fact from fiction, you can pave the way for a healthier and more sustainable approach to eating for life.</w:t>
+        <w:t xml:space="preserve">In the world of nutrition, misinformation abounds, making it challenging to make informed dietary choices. Debunking common nutrition myths is essential to promoting a healthier, evidence-based approach to eating. Remember that a balanced diet, rich in whole foods, including fruits, vegetables, lean proteins, healthy fats, and whole grains, is the foundation of good nutrition. Consult with a registered dietitian or healthcare professional for personalized dietary </w:t>
+      </w:r>
+      <w:proofErr w:type="gramStart"/>
+      <w:r>
+        <w:rPr>
+          <w:rFonts w:ascii="Times New Roman" w:hAnsi="Times New Roman" w:cs="Times New Roman"/>
+          <w:sz w:val="24"/>
+          <w:szCs w:val="24"/>
+        </w:rPr>
+        <w:t>guidance, and</w:t>
+      </w:r>
+      <w:proofErr w:type="gramEnd"/>
+      <w:r>
+        <w:rPr>
+          <w:rFonts w:ascii="Times New Roman" w:hAnsi="Times New Roman" w:cs="Times New Roman"/>
+          <w:sz w:val="24"/>
+          <w:szCs w:val="24"/>
+        </w:rPr>
+        <w:t xml:space="preserve"> be wary of dietary advice that lacks scientific backing. By separating fact from fiction, you can pave the way for a healthier and more sustainable approach to eating for life.</w:t>
       </w:r>
     </w:p>
     <w:p>
@@ -10054,7 +10351,25 @@
           <w:sz w:val="24"/>
           <w:szCs w:val="24"/>
         </w:rPr>
-        <w:t>Divide your goals into smaller, manageable steps or milestones. This makes the journey less daunting and allows you to track your progress. Each milestone achieved brings you one step closer to your ultimate goal.</w:t>
+        <w:t xml:space="preserve">Divide your goals into smaller, manageable steps or milestones. This makes the journey less daunting and allows you to track your progress. Each milestone achieved brings you one step closer to your </w:t>
+      </w:r>
+      <w:proofErr w:type="gramStart"/>
+      <w:r>
+        <w:rPr>
+          <w:rFonts w:ascii="Times New Roman" w:hAnsi="Times New Roman" w:cs="Times New Roman"/>
+          <w:sz w:val="24"/>
+          <w:szCs w:val="24"/>
+        </w:rPr>
+        <w:t>ultimate goal</w:t>
+      </w:r>
+      <w:proofErr w:type="gramEnd"/>
+      <w:r>
+        <w:rPr>
+          <w:rFonts w:ascii="Times New Roman" w:hAnsi="Times New Roman" w:cs="Times New Roman"/>
+          <w:sz w:val="24"/>
+          <w:szCs w:val="24"/>
+        </w:rPr>
+        <w:t>.</w:t>
       </w:r>
     </w:p>
     <w:p>
@@ -10163,7 +10478,25 @@
           <w:szCs w:val="24"/>
         </w:rPr>
         <w:lastRenderedPageBreak/>
-        <w:t>Regularly assess your progress and make adjustments as necessary. Celebrate your successes, no matter how small, and learn from setbacks. Flexibility and adaptability are key to overcoming obstacles.</w:t>
+        <w:t xml:space="preserve">Regularly assess your progress and </w:t>
+      </w:r>
+      <w:proofErr w:type="gramStart"/>
+      <w:r>
+        <w:rPr>
+          <w:rFonts w:ascii="Times New Roman" w:hAnsi="Times New Roman" w:cs="Times New Roman"/>
+          <w:sz w:val="24"/>
+          <w:szCs w:val="24"/>
+        </w:rPr>
+        <w:t>make adjustments</w:t>
+      </w:r>
+      <w:proofErr w:type="gramEnd"/>
+      <w:r>
+        <w:rPr>
+          <w:rFonts w:ascii="Times New Roman" w:hAnsi="Times New Roman" w:cs="Times New Roman"/>
+          <w:sz w:val="24"/>
+          <w:szCs w:val="24"/>
+        </w:rPr>
+        <w:t xml:space="preserve"> as necessary. Celebrate your successes, no matter how small, and learn from setbacks. Flexibility and adaptability are key to overcoming obstacles.</w:t>
       </w:r>
     </w:p>
     <w:p>
@@ -10836,7 +11169,25 @@
           <w:sz w:val="24"/>
           <w:szCs w:val="24"/>
         </w:rPr>
-        <w:t xml:space="preserve"> When you encounter setbacks, analyze what went wrong and what you can do differently next time. Embrace a growth mindset by viewing failures as stepping stones to success.</w:t>
+        <w:t xml:space="preserve"> When you encounter setbacks, analyze what went wrong and what you can do differently next time. Embrace a growth mindset by viewing failures as </w:t>
+      </w:r>
+      <w:proofErr w:type="gramStart"/>
+      <w:r>
+        <w:rPr>
+          <w:rFonts w:ascii="Times New Roman" w:hAnsi="Times New Roman" w:cs="Times New Roman"/>
+          <w:sz w:val="24"/>
+          <w:szCs w:val="24"/>
+        </w:rPr>
+        <w:t>stepping stones</w:t>
+      </w:r>
+      <w:proofErr w:type="gramEnd"/>
+      <w:r>
+        <w:rPr>
+          <w:rFonts w:ascii="Times New Roman" w:hAnsi="Times New Roman" w:cs="Times New Roman"/>
+          <w:sz w:val="24"/>
+          <w:szCs w:val="24"/>
+        </w:rPr>
+        <w:t xml:space="preserve"> to success.</w:t>
       </w:r>
     </w:p>
     <w:p>
@@ -11363,7 +11714,25 @@
           <w:sz w:val="24"/>
           <w:szCs w:val="24"/>
         </w:rPr>
-        <w:t>Track your time for a week to identify how you spend your hours. This helps you identify time sinks and make adjustments accordingly. It can also provide valuable insights into where you can make improvements.</w:t>
+        <w:t xml:space="preserve">Track your time for a week to identify how you spend your hours. This helps you identify time sinks and </w:t>
+      </w:r>
+      <w:proofErr w:type="gramStart"/>
+      <w:r>
+        <w:rPr>
+          <w:rFonts w:ascii="Times New Roman" w:hAnsi="Times New Roman" w:cs="Times New Roman"/>
+          <w:sz w:val="24"/>
+          <w:szCs w:val="24"/>
+        </w:rPr>
+        <w:t>make adjustments</w:t>
+      </w:r>
+      <w:proofErr w:type="gramEnd"/>
+      <w:r>
+        <w:rPr>
+          <w:rFonts w:ascii="Times New Roman" w:hAnsi="Times New Roman" w:cs="Times New Roman"/>
+          <w:sz w:val="24"/>
+          <w:szCs w:val="24"/>
+        </w:rPr>
+        <w:t xml:space="preserve"> accordingly. It can also provide valuable insights into where you can make improvements.</w:t>
       </w:r>
     </w:p>
     <w:p>
@@ -13019,7 +13388,25 @@
           <w:sz w:val="24"/>
           <w:szCs w:val="24"/>
         </w:rPr>
-        <w:t xml:space="preserve"> The Earth's atmosphere contains greenhouse gases like carbon dioxide (CO2), methane (CH4), and water vapor (H2O). These gases trap heat from the sun and keep the planet warm, creating a stable climate. However, human activities, primarily the burning of fossil fuels, have increased the concentration of these gases, enhancing the natural greenhouse effect and leading to global warming.</w:t>
+        <w:t xml:space="preserve"> The Earth's atmosphere contains greenhouse gases like carbon dioxide (CO2), methane (CH4), and water vapor (H2O). These gases trap heat from the sun and keep the planet warm, creating a stable climate. However, human activities, primarily the burning of fossil fuels, have increased the concentration of these gases, </w:t>
+      </w:r>
+      <w:proofErr w:type="gramStart"/>
+      <w:r>
+        <w:rPr>
+          <w:rFonts w:ascii="Times New Roman" w:hAnsi="Times New Roman" w:cs="Times New Roman"/>
+          <w:sz w:val="24"/>
+          <w:szCs w:val="24"/>
+        </w:rPr>
+        <w:t>enhancing</w:t>
+      </w:r>
+      <w:proofErr w:type="gramEnd"/>
+      <w:r>
+        <w:rPr>
+          <w:rFonts w:ascii="Times New Roman" w:hAnsi="Times New Roman" w:cs="Times New Roman"/>
+          <w:sz w:val="24"/>
+          <w:szCs w:val="24"/>
+        </w:rPr>
+        <w:t xml:space="preserve"> the natural greenhouse effect and leading to global warming.</w:t>
       </w:r>
     </w:p>
     <w:p>
@@ -13385,7 +13772,25 @@
           <w:sz w:val="24"/>
           <w:szCs w:val="24"/>
         </w:rPr>
-        <w:t>Understanding the science of climate change is the first step toward finding effective solutions. The consequences of climate change are far-reaching, affecting not only the environment but also our economies and societies. By transitioning to renewable energy, enhancing energy efficiency, protecting and restoring forests, implementing sustainable agriculture, and adopting climate policies, we can collectively address this crisis. Every individual has a role to play in reducing their carbon footprint and advocating for a sustainable, climate-resilient future. It's a shared responsibility to preserve our planet for future generations.</w:t>
+        <w:t xml:space="preserve">Understanding the science of climate change is the first step toward finding effective solutions. The consequences of climate change are far-reaching, affecting not only the environment but also our economies and societies. By transitioning to renewable energy, enhancing energy efficiency, </w:t>
+      </w:r>
+      <w:proofErr w:type="gramStart"/>
+      <w:r>
+        <w:rPr>
+          <w:rFonts w:ascii="Times New Roman" w:hAnsi="Times New Roman" w:cs="Times New Roman"/>
+          <w:sz w:val="24"/>
+          <w:szCs w:val="24"/>
+        </w:rPr>
+        <w:t>protecting</w:t>
+      </w:r>
+      <w:proofErr w:type="gramEnd"/>
+      <w:r>
+        <w:rPr>
+          <w:rFonts w:ascii="Times New Roman" w:hAnsi="Times New Roman" w:cs="Times New Roman"/>
+          <w:sz w:val="24"/>
+          <w:szCs w:val="24"/>
+        </w:rPr>
+        <w:t xml:space="preserve"> and restoring forests, implementing sustainable agriculture, and adopting climate policies, we can collectively address this crisis. Every individual has a role to play in reducing their carbon footprint and advocating for a sustainable, climate-resilient future. It's a shared responsibility to preserve our planet for future generations.</w:t>
       </w:r>
     </w:p>
     <w:p>
@@ -15606,7 +16011,25 @@
           <w:sz w:val="24"/>
           <w:szCs w:val="24"/>
         </w:rPr>
-        <w:t xml:space="preserve"> Fill your pasta pockets with ricotta and spinach or a delicious butternut squash filling, and serve with browned butter and sage.</w:t>
+        <w:t xml:space="preserve"> Fill your pasta pockets with ricotta and spinach or a delicious butternut squash </w:t>
+      </w:r>
+      <w:proofErr w:type="gramStart"/>
+      <w:r>
+        <w:rPr>
+          <w:rFonts w:ascii="Times New Roman" w:hAnsi="Times New Roman" w:cs="Times New Roman"/>
+          <w:sz w:val="24"/>
+          <w:szCs w:val="24"/>
+        </w:rPr>
+        <w:t>filling, and</w:t>
+      </w:r>
+      <w:proofErr w:type="gramEnd"/>
+      <w:r>
+        <w:rPr>
+          <w:rFonts w:ascii="Times New Roman" w:hAnsi="Times New Roman" w:cs="Times New Roman"/>
+          <w:sz w:val="24"/>
+          <w:szCs w:val="24"/>
+        </w:rPr>
+        <w:t xml:space="preserve"> serve with browned butter and sage.</w:t>
       </w:r>
     </w:p>
     <w:p>
@@ -15852,7 +16275,25 @@
           <w:sz w:val="24"/>
           <w:szCs w:val="24"/>
         </w:rPr>
-        <w:t xml:space="preserve"> Each dish is a reflection of a country's history, geography, and traditions. When you cook international recipes, you're immersing yourself in a culture's culinary heritage.</w:t>
+        <w:t xml:space="preserve"> Each dish </w:t>
+      </w:r>
+      <w:proofErr w:type="gramStart"/>
+      <w:r>
+        <w:rPr>
+          <w:rFonts w:ascii="Times New Roman" w:hAnsi="Times New Roman" w:cs="Times New Roman"/>
+          <w:sz w:val="24"/>
+          <w:szCs w:val="24"/>
+        </w:rPr>
+        <w:t>is a reflection of</w:t>
+      </w:r>
+      <w:proofErr w:type="gramEnd"/>
+      <w:r>
+        <w:rPr>
+          <w:rFonts w:ascii="Times New Roman" w:hAnsi="Times New Roman" w:cs="Times New Roman"/>
+          <w:sz w:val="24"/>
+          <w:szCs w:val="24"/>
+        </w:rPr>
+        <w:t xml:space="preserve"> a country's history, geography, and traditions. When you cook international recipes, you're immersing yourself in a culture's culinary heritage.</w:t>
       </w:r>
     </w:p>
     <w:p>
@@ -15883,7 +16324,25 @@
           <w:sz w:val="24"/>
           <w:szCs w:val="24"/>
         </w:rPr>
-        <w:t xml:space="preserve"> Trying new flavors can be an exciting and delicious experience. It opens up a world of ingredients, spices, and techniques that might be unfamiliar but will soon become favorites.</w:t>
+        <w:t xml:space="preserve"> Trying new flavors can be an exciting and delicious experience. It </w:t>
+      </w:r>
+      <w:proofErr w:type="gramStart"/>
+      <w:r>
+        <w:rPr>
+          <w:rFonts w:ascii="Times New Roman" w:hAnsi="Times New Roman" w:cs="Times New Roman"/>
+          <w:sz w:val="24"/>
+          <w:szCs w:val="24"/>
+        </w:rPr>
+        <w:t>opens up</w:t>
+      </w:r>
+      <w:proofErr w:type="gramEnd"/>
+      <w:r>
+        <w:rPr>
+          <w:rFonts w:ascii="Times New Roman" w:hAnsi="Times New Roman" w:cs="Times New Roman"/>
+          <w:sz w:val="24"/>
+          <w:szCs w:val="24"/>
+        </w:rPr>
+        <w:t xml:space="preserve"> a world of ingredients, spices, and techniques that might be unfamiliar but will soon become favorites.</w:t>
       </w:r>
     </w:p>
     <w:p>
@@ -16859,7 +17318,25 @@
           <w:sz w:val="24"/>
           <w:szCs w:val="24"/>
         </w:rPr>
-        <w:t>Reducing food waste is not only good for the environment but also for your budget. Make an effort to use leftovers creatively in new recipes and label and date items in your fridge and freezer to ensure they don't go to waste.</w:t>
+        <w:t xml:space="preserve">Reducing food waste is not only good for the environment but also for your budget. </w:t>
+      </w:r>
+      <w:proofErr w:type="gramStart"/>
+      <w:r>
+        <w:rPr>
+          <w:rFonts w:ascii="Times New Roman" w:hAnsi="Times New Roman" w:cs="Times New Roman"/>
+          <w:sz w:val="24"/>
+          <w:szCs w:val="24"/>
+        </w:rPr>
+        <w:t>Make an effort</w:t>
+      </w:r>
+      <w:proofErr w:type="gramEnd"/>
+      <w:r>
+        <w:rPr>
+          <w:rFonts w:ascii="Times New Roman" w:hAnsi="Times New Roman" w:cs="Times New Roman"/>
+          <w:sz w:val="24"/>
+          <w:szCs w:val="24"/>
+        </w:rPr>
+        <w:t xml:space="preserve"> to use leftovers creatively in new recipes and label and date items in your fridge and freezer to ensure they don't go to waste.</w:t>
       </w:r>
     </w:p>
     <w:p>
@@ -16895,7 +17372,25 @@
           <w:sz w:val="24"/>
           <w:szCs w:val="24"/>
         </w:rPr>
-        <w:t>Water is not only the healthiest beverage choice but also the most budget-friendly. Skip sugary drinks like sodas and bottled juices, which can add up both in terms of cost and calories.</w:t>
+        <w:t xml:space="preserve">Water is not only the healthiest beverage choice but also the most </w:t>
+      </w:r>
+      <w:proofErr w:type="gramStart"/>
+      <w:r>
+        <w:rPr>
+          <w:rFonts w:ascii="Times New Roman" w:hAnsi="Times New Roman" w:cs="Times New Roman"/>
+          <w:sz w:val="24"/>
+          <w:szCs w:val="24"/>
+        </w:rPr>
+        <w:t>budget-friendly</w:t>
+      </w:r>
+      <w:proofErr w:type="gramEnd"/>
+      <w:r>
+        <w:rPr>
+          <w:rFonts w:ascii="Times New Roman" w:hAnsi="Times New Roman" w:cs="Times New Roman"/>
+          <w:sz w:val="24"/>
+          <w:szCs w:val="24"/>
+        </w:rPr>
+        <w:t>. Skip sugary drinks like sodas and bottled juices, which can add up both in terms of cost and calories.</w:t>
       </w:r>
     </w:p>
     <w:p>
@@ -19280,7 +19775,25 @@
           <w:sz w:val="24"/>
           <w:szCs w:val="24"/>
         </w:rPr>
-        <w:t>Stonehenge, located in England, is one of the world's most famous prehistoric monuments. Comprised of massive standing stones arranged in a circular pattern, its purpose and the means by which it was built remain topics of fascination. The precise alignment of the stones with celestial events suggests an astronomical function, but the details of how and why it was constructed remain elusive.</w:t>
+        <w:t xml:space="preserve">Stonehenge, located in England, is one of the world's most famous prehistoric monuments. Comprised of massive standing stones arranged in a circular pattern, its </w:t>
+      </w:r>
+      <w:proofErr w:type="gramStart"/>
+      <w:r>
+        <w:rPr>
+          <w:rFonts w:ascii="Times New Roman" w:hAnsi="Times New Roman" w:cs="Times New Roman"/>
+          <w:sz w:val="24"/>
+          <w:szCs w:val="24"/>
+        </w:rPr>
+        <w:t>purpose</w:t>
+      </w:r>
+      <w:proofErr w:type="gramEnd"/>
+      <w:r>
+        <w:rPr>
+          <w:rFonts w:ascii="Times New Roman" w:hAnsi="Times New Roman" w:cs="Times New Roman"/>
+          <w:sz w:val="24"/>
+          <w:szCs w:val="24"/>
+        </w:rPr>
+        <w:t xml:space="preserve"> and the means by which it was built remain topics of fascination. The precise alignment of the stones with celestial events suggests an astronomical function, but the details of how and why it was constructed remain elusive.</w:t>
       </w:r>
     </w:p>
     <w:p>
@@ -19361,7 +19874,25 @@
           <w:sz w:val="24"/>
           <w:szCs w:val="24"/>
         </w:rPr>
-        <w:t>The Nazca Lines, located in the arid deserts of Peru, are enormous geoglyphs etched into the earth's surface, depicting various animals, shapes, and patterns. Created by the Nazca people more than 2,000 years ago, the purpose of these massive drawings and the means by which they were created without the aid of aerial viewing technology continue to intrigue researchers.</w:t>
+        <w:t xml:space="preserve">The Nazca Lines, located in the arid deserts of Peru, are enormous geoglyphs etched into the earth's surface, depicting various animals, shapes, and patterns. Created by the Nazca people more than 2,000 years ago, the purpose of these massive drawings and </w:t>
+      </w:r>
+      <w:proofErr w:type="gramStart"/>
+      <w:r>
+        <w:rPr>
+          <w:rFonts w:ascii="Times New Roman" w:hAnsi="Times New Roman" w:cs="Times New Roman"/>
+          <w:sz w:val="24"/>
+          <w:szCs w:val="24"/>
+        </w:rPr>
+        <w:t>the means by which</w:t>
+      </w:r>
+      <w:proofErr w:type="gramEnd"/>
+      <w:r>
+        <w:rPr>
+          <w:rFonts w:ascii="Times New Roman" w:hAnsi="Times New Roman" w:cs="Times New Roman"/>
+          <w:sz w:val="24"/>
+          <w:szCs w:val="24"/>
+        </w:rPr>
+        <w:t xml:space="preserve"> they were created without the aid of aerial viewing technology continue to intrigue researchers.</w:t>
       </w:r>
     </w:p>
     <w:p>
@@ -19433,7 +19964,43 @@
           <w:sz w:val="24"/>
           <w:szCs w:val="24"/>
         </w:rPr>
-        <w:t>Easter Island, a remote Pacific island, is known for its colossal stone statues called moai. These monolithic figures, some weighing over 80 tons, were carved from volcanic rock and transported across the island. The purpose of the moai and the methods used for their transportation remain subjects of study and speculation.</w:t>
+        <w:t xml:space="preserve">Easter Island, a remote </w:t>
+      </w:r>
+      <w:proofErr w:type="gramStart"/>
+      <w:r>
+        <w:rPr>
+          <w:rFonts w:ascii="Times New Roman" w:hAnsi="Times New Roman" w:cs="Times New Roman"/>
+          <w:sz w:val="24"/>
+          <w:szCs w:val="24"/>
+        </w:rPr>
+        <w:t>Pacific island</w:t>
+      </w:r>
+      <w:proofErr w:type="gramEnd"/>
+      <w:r>
+        <w:rPr>
+          <w:rFonts w:ascii="Times New Roman" w:hAnsi="Times New Roman" w:cs="Times New Roman"/>
+          <w:sz w:val="24"/>
+          <w:szCs w:val="24"/>
+        </w:rPr>
+        <w:t xml:space="preserve">, is known for its colossal stone statues called moai. These monolithic figures, some weighing over 80 tons, were carved from volcanic </w:t>
+      </w:r>
+      <w:proofErr w:type="gramStart"/>
+      <w:r>
+        <w:rPr>
+          <w:rFonts w:ascii="Times New Roman" w:hAnsi="Times New Roman" w:cs="Times New Roman"/>
+          <w:sz w:val="24"/>
+          <w:szCs w:val="24"/>
+        </w:rPr>
+        <w:t>rock</w:t>
+      </w:r>
+      <w:proofErr w:type="gramEnd"/>
+      <w:r>
+        <w:rPr>
+          <w:rFonts w:ascii="Times New Roman" w:hAnsi="Times New Roman" w:cs="Times New Roman"/>
+          <w:sz w:val="24"/>
+          <w:szCs w:val="24"/>
+        </w:rPr>
+        <w:t xml:space="preserve"> and transported across the island. The purpose of the moai and the methods used for their transportation remain subjects of study and speculation.</w:t>
       </w:r>
     </w:p>
     <w:p>
@@ -20240,13 +20807,23 @@
           <w:szCs w:val="24"/>
         </w:rPr>
       </w:pPr>
-      <w:r>
-        <w:rPr>
-          <w:rFonts w:ascii="Times New Roman" w:hAnsi="Times New Roman" w:cs="Times New Roman"/>
-          <w:sz w:val="24"/>
-          <w:szCs w:val="24"/>
-        </w:rPr>
-        <w:t>Sophie Scholl, a German student, and activist, was a member of the White Rose resistance group during World War II. She and her fellow members distributed anti-Nazi leaflets, revealing the horrors of the Nazi regime. Sophie's courage in the face of danger, including her eventual execution, made her a symbol of resistance against tyranny.</w:t>
+      <w:proofErr w:type="gramStart"/>
+      <w:r>
+        <w:rPr>
+          <w:rFonts w:ascii="Times New Roman" w:hAnsi="Times New Roman" w:cs="Times New Roman"/>
+          <w:sz w:val="24"/>
+          <w:szCs w:val="24"/>
+        </w:rPr>
+        <w:t>Sophie Scholl, a German student, and activist,</w:t>
+      </w:r>
+      <w:proofErr w:type="gramEnd"/>
+      <w:r>
+        <w:rPr>
+          <w:rFonts w:ascii="Times New Roman" w:hAnsi="Times New Roman" w:cs="Times New Roman"/>
+          <w:sz w:val="24"/>
+          <w:szCs w:val="24"/>
+        </w:rPr>
+        <w:t xml:space="preserve"> was a member of the White Rose resistance group during World War II. She and her fellow members distributed anti-Nazi leaflets, revealing the horrors of the Nazi regime. Sophie's courage in the face of danger, including her eventual execution, made her a symbol of resistance against tyranny.</w:t>
       </w:r>
     </w:p>
     <w:p>
@@ -21168,7 +21745,25 @@
           <w:sz w:val="24"/>
           <w:szCs w:val="24"/>
         </w:rPr>
-        <w:t>Airbnb, a name now synonymous with travel and hospitality, began in 2008 when two roommates, Brian Chesky and Joe Gebbia, saw an opportunity to rent out their air mattress in their San Francisco apartment to help pay the rent. What started as a simple idea transformed into a global phenomenon. Airbnb provides a platform for people to list, discover, and book accommodations in over 220 countries, challenging the traditional hotel industry and revolutionizing the way we travel.</w:t>
+        <w:t xml:space="preserve">Airbnb, a name now synonymous with travel and hospitality, began in 2008 when two roommates, Brian </w:t>
+      </w:r>
+      <w:proofErr w:type="gramStart"/>
+      <w:r>
+        <w:rPr>
+          <w:rFonts w:ascii="Times New Roman" w:hAnsi="Times New Roman" w:cs="Times New Roman"/>
+          <w:sz w:val="24"/>
+          <w:szCs w:val="24"/>
+        </w:rPr>
+        <w:t>Chesky</w:t>
+      </w:r>
+      <w:proofErr w:type="gramEnd"/>
+      <w:r>
+        <w:rPr>
+          <w:rFonts w:ascii="Times New Roman" w:hAnsi="Times New Roman" w:cs="Times New Roman"/>
+          <w:sz w:val="24"/>
+          <w:szCs w:val="24"/>
+        </w:rPr>
+        <w:t xml:space="preserve"> and Joe Gebbia, saw an opportunity to rent out their air mattress in their San Francisco apartment to help pay the rent. What started as a simple idea transformed into a global phenomenon. Airbnb provides a platform for people to list, discover, and book accommodations in over 220 countries, challenging the traditional hotel industry and revolutionizing the way we travel.</w:t>
       </w:r>
     </w:p>
     <w:p>
@@ -21559,7 +22154,25 @@
           <w:szCs w:val="24"/>
         </w:rPr>
         <w:lastRenderedPageBreak/>
-        <w:t>The digital age has ushered in an era of unparalleled opportunity for entrepreneurs. These startup success stories highlight the transformative power of innovative thinking and the impact that technology can have on industries and society as a whole. As we continue to navigate the digital landscape, these stories serve as beacons of inspiration for aspiring entrepreneurs, reminding us that the next big idea might be just a click or a tap away. In the digital age, the possibilities for entrepreneurship are limitless, and the only limit is your imagination.</w:t>
+        <w:t xml:space="preserve">The digital age has ushered in an era of unparalleled opportunity for entrepreneurs. These startup success stories highlight the transformative power of innovative thinking and the impact that technology can have on industries and </w:t>
+      </w:r>
+      <w:proofErr w:type="gramStart"/>
+      <w:r>
+        <w:rPr>
+          <w:rFonts w:ascii="Times New Roman" w:hAnsi="Times New Roman" w:cs="Times New Roman"/>
+          <w:sz w:val="24"/>
+          <w:szCs w:val="24"/>
+        </w:rPr>
+        <w:t>society as a whole</w:t>
+      </w:r>
+      <w:proofErr w:type="gramEnd"/>
+      <w:r>
+        <w:rPr>
+          <w:rFonts w:ascii="Times New Roman" w:hAnsi="Times New Roman" w:cs="Times New Roman"/>
+          <w:sz w:val="24"/>
+          <w:szCs w:val="24"/>
+        </w:rPr>
+        <w:t>. As we continue to navigate the digital landscape, these stories serve as beacons of inspiration for aspiring entrepreneurs, reminding us that the next big idea might be just a click or a tap away. In the digital age, the possibilities for entrepreneurship are limitless, and the only limit is your imagination.</w:t>
       </w:r>
     </w:p>
     <w:p>
@@ -21995,7 +22608,25 @@
           <w:sz w:val="24"/>
           <w:szCs w:val="24"/>
         </w:rPr>
-        <w:t>Personal finance is not just about making money; it's about making the most of the money you have to secure your future and live the life you envision. By creating a budget, saving, investing wisely, and living below your means, you can set yourself on a path toward financial independence. Remember that financial success is a journey, and with the right knowledge and discipline, you can achieve your financial goals and build lasting wealth.</w:t>
+        <w:t xml:space="preserve">Personal finance is not just about making money; it's about making the most of the money you </w:t>
+      </w:r>
+      <w:proofErr w:type="gramStart"/>
+      <w:r>
+        <w:rPr>
+          <w:rFonts w:ascii="Times New Roman" w:hAnsi="Times New Roman" w:cs="Times New Roman"/>
+          <w:sz w:val="24"/>
+          <w:szCs w:val="24"/>
+        </w:rPr>
+        <w:t>have to</w:t>
+      </w:r>
+      <w:proofErr w:type="gramEnd"/>
+      <w:r>
+        <w:rPr>
+          <w:rFonts w:ascii="Times New Roman" w:hAnsi="Times New Roman" w:cs="Times New Roman"/>
+          <w:sz w:val="24"/>
+          <w:szCs w:val="24"/>
+        </w:rPr>
+        <w:t xml:space="preserve"> secure your future and live the life you envision. By creating a budget, saving, investing wisely, and living below your means, you can set yourself on a path toward financial independence. Remember that financial success is a journey, and with the right knowledge and discipline, you can achieve your financial goals and build lasting wealth.</w:t>
       </w:r>
     </w:p>
     <w:p>
@@ -22100,7 +22731,25 @@
           <w:sz w:val="24"/>
           <w:szCs w:val="24"/>
         </w:rPr>
-        <w:t>In recent years, a significant shift in the way people work has been taking place worldwide. The traditional 9-to-5 job with a single employer is no longer the sole path to financial stability and career fulfillment. Instead, a new era of work has emerged, characterized by flexibility, independence, and a diverse range of income streams. Welcome to the gig economy, where freelancing and side hustles are changing the way we view work.</w:t>
+        <w:t xml:space="preserve">In recent years, a significant shift in the way people work has been taking place worldwide. The traditional 9-to-5 job with a single employer is no longer the sole path to financial stability and career fulfillment. Instead, a new era of work has emerged, characterized by flexibility, independence, and a diverse range of income streams. Welcome to the gig economy, where freelancing and side hustles are changing the </w:t>
+      </w:r>
+      <w:proofErr w:type="gramStart"/>
+      <w:r>
+        <w:rPr>
+          <w:rFonts w:ascii="Times New Roman" w:hAnsi="Times New Roman" w:cs="Times New Roman"/>
+          <w:sz w:val="24"/>
+          <w:szCs w:val="24"/>
+        </w:rPr>
+        <w:t>way</w:t>
+      </w:r>
+      <w:proofErr w:type="gramEnd"/>
+      <w:r>
+        <w:rPr>
+          <w:rFonts w:ascii="Times New Roman" w:hAnsi="Times New Roman" w:cs="Times New Roman"/>
+          <w:sz w:val="24"/>
+          <w:szCs w:val="24"/>
+        </w:rPr>
+        <w:t xml:space="preserve"> we view work.</w:t>
       </w:r>
     </w:p>
     <w:p>
@@ -22514,7 +23163,29 @@
           <w:sz w:val="24"/>
           <w:szCs w:val="24"/>
         </w:rPr>
-        <w:t>7. Plan for the Future:</w:t>
+        <w:t xml:space="preserve">7. </w:t>
+      </w:r>
+      <w:proofErr w:type="gramStart"/>
+      <w:r>
+        <w:rPr>
+          <w:rFonts w:ascii="Times New Roman" w:hAnsi="Times New Roman" w:cs="Times New Roman"/>
+          <w:b/>
+          <w:bCs/>
+          <w:sz w:val="24"/>
+          <w:szCs w:val="24"/>
+        </w:rPr>
+        <w:t>Plan for the Future</w:t>
+      </w:r>
+      <w:proofErr w:type="gramEnd"/>
+      <w:r>
+        <w:rPr>
+          <w:rFonts w:ascii="Times New Roman" w:hAnsi="Times New Roman" w:cs="Times New Roman"/>
+          <w:b/>
+          <w:bCs/>
+          <w:sz w:val="24"/>
+          <w:szCs w:val="24"/>
+        </w:rPr>
+        <w:t>:</w:t>
       </w:r>
       <w:r>
         <w:rPr>
@@ -23982,7 +24653,25 @@
           <w:sz w:val="24"/>
           <w:szCs w:val="24"/>
         </w:rPr>
-        <w:t>In the fast-paced world we live in, where time often slips through our fingers, family adventures provide a precious opportunity to slow down, connect with loved ones, and create enduring memories. Whether it's exploring the great outdoors, embarking on cultural journeys, or simply enjoying quality time together, family adventures offer a wealth of experiences that strengthen bonds and leave a lasting legacy.</w:t>
+        <w:t xml:space="preserve">In the fast-paced world we live in, where time often slips through our fingers, family adventures provide a precious opportunity to slow down, connect with loved ones, and create enduring memories. Whether it's exploring the great outdoors, embarking on cultural journeys, or simply enjoying quality time together, family adventures offer a wealth of experiences that strengthen bonds and leave </w:t>
+      </w:r>
+      <w:proofErr w:type="gramStart"/>
+      <w:r>
+        <w:rPr>
+          <w:rFonts w:ascii="Times New Roman" w:hAnsi="Times New Roman" w:cs="Times New Roman"/>
+          <w:sz w:val="24"/>
+          <w:szCs w:val="24"/>
+        </w:rPr>
+        <w:t>a lasting legacy</w:t>
+      </w:r>
+      <w:proofErr w:type="gramEnd"/>
+      <w:r>
+        <w:rPr>
+          <w:rFonts w:ascii="Times New Roman" w:hAnsi="Times New Roman" w:cs="Times New Roman"/>
+          <w:sz w:val="24"/>
+          <w:szCs w:val="24"/>
+        </w:rPr>
+        <w:t>.</w:t>
       </w:r>
     </w:p>
     <w:p>
@@ -24303,7 +24992,25 @@
           <w:sz w:val="24"/>
           <w:szCs w:val="24"/>
         </w:rPr>
-        <w:t>: Give back as a family by participating in volunteer opportunities or community service trips. Teaching your children the value of helping others is a powerful lesson.</w:t>
+        <w:t xml:space="preserve">: Give back as a family by participating in volunteer opportunities or community service trips. Teaching your </w:t>
+      </w:r>
+      <w:proofErr w:type="gramStart"/>
+      <w:r>
+        <w:rPr>
+          <w:rFonts w:ascii="Times New Roman" w:hAnsi="Times New Roman" w:cs="Times New Roman"/>
+          <w:sz w:val="24"/>
+          <w:szCs w:val="24"/>
+        </w:rPr>
+        <w:t>children</w:t>
+      </w:r>
+      <w:proofErr w:type="gramEnd"/>
+      <w:r>
+        <w:rPr>
+          <w:rFonts w:ascii="Times New Roman" w:hAnsi="Times New Roman" w:cs="Times New Roman"/>
+          <w:sz w:val="24"/>
+          <w:szCs w:val="24"/>
+        </w:rPr>
+        <w:t xml:space="preserve"> the value of helping others is a powerful lesson.</w:t>
       </w:r>
     </w:p>
     <w:p>
@@ -25878,23 +26585,25 @@
           <w:sz w:val="24"/>
           <w:szCs w:val="24"/>
         </w:rPr>
-        <w:t xml:space="preserve">Cheating in a romantic relationship is a deeply hurtful and damaging act that can have profound and lasting consequences. </w:t>
-      </w:r>
-      <w:r>
-        <w:rPr>
-          <w:rFonts w:ascii="Times New Roman" w:hAnsi="Times New Roman" w:cs="Times New Roman"/>
-          <w:sz w:val="24"/>
-          <w:szCs w:val="24"/>
-        </w:rPr>
-        <w:t>Infidelity shatters trust</w:t>
-      </w:r>
-      <w:r>
-        <w:rPr>
-          <w:rFonts w:ascii="Times New Roman" w:hAnsi="Times New Roman" w:cs="Times New Roman"/>
-          <w:sz w:val="24"/>
-          <w:szCs w:val="24"/>
-        </w:rPr>
-        <w:t xml:space="preserve"> disrupts emotional connections, and can ultimately lead to the dissolution of the relationship. In this article, we will explore the consequences of cheating on your lover, not only for the betrayed partner but also for the individual who strayed.</w:t>
+        <w:t xml:space="preserve">Cheating in a romantic relationship is a deeply hurtful and damaging act that can have profound and lasting consequences. Infidelity shatters trust disrupts emotional </w:t>
+      </w:r>
+      <w:proofErr w:type="gramStart"/>
+      <w:r>
+        <w:rPr>
+          <w:rFonts w:ascii="Times New Roman" w:hAnsi="Times New Roman" w:cs="Times New Roman"/>
+          <w:sz w:val="24"/>
+          <w:szCs w:val="24"/>
+        </w:rPr>
+        <w:t>connections, and</w:t>
+      </w:r>
+      <w:proofErr w:type="gramEnd"/>
+      <w:r>
+        <w:rPr>
+          <w:rFonts w:ascii="Times New Roman" w:hAnsi="Times New Roman" w:cs="Times New Roman"/>
+          <w:sz w:val="24"/>
+          <w:szCs w:val="24"/>
+        </w:rPr>
+        <w:t xml:space="preserve"> can ultimately lead to the dissolution of the relationship. In this article, we will explore the consequences of cheating on your lover, not only for the betrayed partner but also for the individual who strayed.</w:t>
       </w:r>
     </w:p>
     <w:p>
@@ -36073,6 +36782,7 @@
   <w:style w:type="character" w:default="1" w:styleId="DefaultParagraphFont">
     <w:name w:val="Default Paragraph Font"/>
     <w:uiPriority w:val="1"/>
+    <w:semiHidden/>
     <w:unhideWhenUsed/>
   </w:style>
   <w:style w:type="table" w:default="1" w:styleId="TableNormal">

</xml_diff>